<commit_message>
final copy of speaker quiz
</commit_message>
<xml_diff>
--- a/Jonathan-Speaker-quiz.docx
+++ b/Jonathan-Speaker-quiz.docx
@@ -21,15 +21,6 @@
     </w:p>
     <w:p>
       <w:pPr>
-        <w:rPr>
-          <w:rFonts w:ascii="Times New Roman" w:hAnsi="Times New Roman" w:cs="Times New Roman"/>
-          <w:sz w:val="24"/>
-          <w:szCs w:val="24"/>
-        </w:rPr>
-      </w:pPr>
-    </w:p>
-    <w:p>
-      <w:pPr>
         <w:pStyle w:val="ListParagraph"/>
         <w:numPr>
           <w:ilvl w:val="0"/>
@@ -160,43 +151,7 @@
           <w:sz w:val="24"/>
           <w:szCs w:val="24"/>
         </w:rPr>
-        <w:t xml:space="preserve">Dr. </w:t>
-      </w:r>
-      <w:proofErr w:type="spellStart"/>
-      <w:r>
-        <w:rPr>
-          <w:rFonts w:ascii="Times New Roman" w:hAnsi="Times New Roman" w:cs="Times New Roman"/>
-          <w:sz w:val="24"/>
-          <w:szCs w:val="24"/>
-        </w:rPr>
-        <w:t>Karlisa</w:t>
-      </w:r>
-      <w:proofErr w:type="spellEnd"/>
-      <w:r>
-        <w:rPr>
-          <w:rFonts w:ascii="Times New Roman" w:hAnsi="Times New Roman" w:cs="Times New Roman"/>
-          <w:sz w:val="24"/>
-          <w:szCs w:val="24"/>
-        </w:rPr>
-        <w:t xml:space="preserve"> </w:t>
-      </w:r>
-      <w:proofErr w:type="spellStart"/>
-      <w:r>
-        <w:rPr>
-          <w:rFonts w:ascii="Times New Roman" w:hAnsi="Times New Roman" w:cs="Times New Roman"/>
-          <w:sz w:val="24"/>
-          <w:szCs w:val="24"/>
-        </w:rPr>
-        <w:t>Callwood</w:t>
-      </w:r>
-      <w:proofErr w:type="spellEnd"/>
-      <w:r>
-        <w:rPr>
-          <w:rFonts w:ascii="Times New Roman" w:hAnsi="Times New Roman" w:cs="Times New Roman"/>
-          <w:sz w:val="24"/>
-          <w:szCs w:val="24"/>
-        </w:rPr>
-        <w:t xml:space="preserve"> I learned ab</w:t>
+        <w:t>Dr. Karlisa Callwood I learned ab</w:t>
       </w:r>
       <w:r>
         <w:rPr>
@@ -466,7 +421,16 @@
           <w:sz w:val="24"/>
           <w:szCs w:val="24"/>
         </w:rPr>
-        <w:t>Three vital pieces of information that were given to you to succeed as ecologists</w:t>
+        <w:t xml:space="preserve">Three vital pieces of information that were given to you to succeed as </w:t>
+      </w:r>
+      <w:proofErr w:type="gramStart"/>
+      <w:r>
+        <w:rPr>
+          <w:rFonts w:ascii="Times New Roman" w:hAnsi="Times New Roman" w:cs="Times New Roman"/>
+          <w:sz w:val="24"/>
+          <w:szCs w:val="24"/>
+        </w:rPr>
+        <w:t>ecologists</w:t>
       </w:r>
       <w:r>
         <w:rPr>
@@ -476,6 +440,7 @@
         </w:rPr>
         <w:t>?</w:t>
       </w:r>
+      <w:proofErr w:type="gramEnd"/>
     </w:p>
     <w:p>
       <w:pPr>
@@ -499,47 +464,55 @@
           <w:sz w:val="24"/>
           <w:szCs w:val="24"/>
         </w:rPr>
-        <w:t xml:space="preserve">encouraged us to embrace and get curious about uncertainty. This will help me succeed as an ecologist because I often get scared by the things I don’t know (e.g., how to do an analysis, what </w:t>
-      </w:r>
-      <w:r>
-        <w:rPr>
-          <w:rFonts w:ascii="Times New Roman" w:hAnsi="Times New Roman" w:cs="Times New Roman"/>
-          <w:sz w:val="24"/>
-          <w:szCs w:val="24"/>
-        </w:rPr>
-        <w:t>field methods to use on</w:t>
-      </w:r>
-      <w:r>
-        <w:rPr>
-          <w:rFonts w:ascii="Times New Roman" w:hAnsi="Times New Roman" w:cs="Times New Roman"/>
-          <w:sz w:val="24"/>
-          <w:szCs w:val="24"/>
-        </w:rPr>
-        <w:t xml:space="preserve"> a question</w:t>
-      </w:r>
-      <w:r>
-        <w:rPr>
-          <w:rFonts w:ascii="Times New Roman" w:hAnsi="Times New Roman" w:cs="Times New Roman"/>
-          <w:sz w:val="24"/>
-          <w:szCs w:val="24"/>
-        </w:rPr>
-        <w:t xml:space="preserve">). Emma’s advice reminded me that a LOT of the scientific process is exploring the big unknowns, and </w:t>
-      </w:r>
-      <w:r>
-        <w:rPr>
-          <w:rFonts w:ascii="Times New Roman" w:hAnsi="Times New Roman" w:cs="Times New Roman"/>
-          <w:sz w:val="24"/>
-          <w:szCs w:val="24"/>
-        </w:rPr>
-        <w:t xml:space="preserve">I’m excited to apply it in my future to get outside of my comfort zone and </w:t>
-      </w:r>
-      <w:r>
-        <w:rPr>
-          <w:rFonts w:ascii="Times New Roman" w:hAnsi="Times New Roman" w:cs="Times New Roman"/>
-          <w:sz w:val="24"/>
-          <w:szCs w:val="24"/>
-        </w:rPr>
-        <w:t xml:space="preserve">ask exciting questions. </w:t>
+        <w:t>encouraged us to embrace and get curious about uncertainty.</w:t>
+      </w:r>
+      <w:r>
+        <w:rPr>
+          <w:rFonts w:ascii="Times New Roman" w:hAnsi="Times New Roman" w:cs="Times New Roman"/>
+          <w:sz w:val="24"/>
+          <w:szCs w:val="24"/>
+        </w:rPr>
+        <w:t xml:space="preserve"> Emma </w:t>
+      </w:r>
+      <w:r>
+        <w:rPr>
+          <w:rFonts w:ascii="Times New Roman" w:hAnsi="Times New Roman" w:cs="Times New Roman"/>
+          <w:sz w:val="24"/>
+          <w:szCs w:val="24"/>
+        </w:rPr>
+        <w:t xml:space="preserve">meant this in terms of </w:t>
+      </w:r>
+      <w:r>
+        <w:rPr>
+          <w:rFonts w:ascii="Times New Roman" w:hAnsi="Times New Roman" w:cs="Times New Roman"/>
+          <w:sz w:val="24"/>
+          <w:szCs w:val="24"/>
+        </w:rPr>
+        <w:t xml:space="preserve">exploring both the “what” and “how” of science, </w:t>
+      </w:r>
+      <w:r>
+        <w:rPr>
+          <w:rFonts w:ascii="Times New Roman" w:hAnsi="Times New Roman" w:cs="Times New Roman"/>
+          <w:sz w:val="24"/>
+          <w:szCs w:val="24"/>
+        </w:rPr>
+        <w:t xml:space="preserve">and using </w:t>
+      </w:r>
+      <w:r>
+        <w:rPr>
+          <w:rFonts w:ascii="Times New Roman" w:hAnsi="Times New Roman" w:cs="Times New Roman"/>
+          <w:sz w:val="24"/>
+          <w:szCs w:val="24"/>
+        </w:rPr>
+        <w:t>observational field data and analytical skills to answer these kinds of questions. She also explained to us that the most interesting questions come from people’s curiosity!!</w:t>
+      </w:r>
+      <w:r>
+        <w:rPr>
+          <w:rFonts w:ascii="Times New Roman" w:hAnsi="Times New Roman" w:cs="Times New Roman"/>
+          <w:sz w:val="24"/>
+          <w:szCs w:val="24"/>
+        </w:rPr>
+        <w:t xml:space="preserve"> </w:t>
       </w:r>
     </w:p>
     <w:p>
@@ -580,55 +553,39 @@
           <w:sz w:val="24"/>
           <w:szCs w:val="24"/>
         </w:rPr>
-        <w:t xml:space="preserve">part of science. </w:t>
-      </w:r>
-      <w:r>
-        <w:rPr>
-          <w:rFonts w:ascii="Times New Roman" w:hAnsi="Times New Roman" w:cs="Times New Roman"/>
-          <w:sz w:val="24"/>
-          <w:szCs w:val="24"/>
-        </w:rPr>
-        <w:t xml:space="preserve">I think this piece of information will help me be successful in my career because it’ll </w:t>
-      </w:r>
-      <w:r>
-        <w:rPr>
-          <w:rFonts w:ascii="Times New Roman" w:hAnsi="Times New Roman" w:cs="Times New Roman"/>
-          <w:sz w:val="24"/>
-          <w:szCs w:val="24"/>
-        </w:rPr>
-        <w:t xml:space="preserve">save me from becoming a desktop ecologist who is disconnected from the natural world (just kidding!). In all seriousness, </w:t>
-      </w:r>
-      <w:r>
-        <w:rPr>
-          <w:rFonts w:ascii="Times New Roman" w:hAnsi="Times New Roman" w:cs="Times New Roman"/>
-          <w:sz w:val="24"/>
-          <w:szCs w:val="24"/>
-        </w:rPr>
-        <w:t xml:space="preserve">it will help remind me to get outside and enjoy nature and all the curiosity that </w:t>
-      </w:r>
-      <w:r>
-        <w:rPr>
-          <w:rFonts w:ascii="Times New Roman" w:hAnsi="Times New Roman" w:cs="Times New Roman"/>
-          <w:sz w:val="24"/>
-          <w:szCs w:val="24"/>
-        </w:rPr>
-        <w:t xml:space="preserve">comes with that learning process. This will benefit me both professionally by inspiring new </w:t>
-      </w:r>
-      <w:r>
-        <w:rPr>
-          <w:rFonts w:ascii="Times New Roman" w:hAnsi="Times New Roman" w:cs="Times New Roman"/>
-          <w:sz w:val="24"/>
-          <w:szCs w:val="24"/>
-        </w:rPr>
-        <w:t xml:space="preserve">ecological </w:t>
-      </w:r>
-      <w:r>
-        <w:rPr>
-          <w:rFonts w:ascii="Times New Roman" w:hAnsi="Times New Roman" w:cs="Times New Roman"/>
-          <w:sz w:val="24"/>
-          <w:szCs w:val="24"/>
-        </w:rPr>
-        <w:t xml:space="preserve">questions and personally by helping me maintain a healthy connection with nature and work-life balance. </w:t>
+        <w:t>part of science.</w:t>
+      </w:r>
+      <w:r>
+        <w:rPr>
+          <w:rFonts w:ascii="Times New Roman" w:hAnsi="Times New Roman" w:cs="Times New Roman"/>
+          <w:sz w:val="24"/>
+          <w:szCs w:val="24"/>
+        </w:rPr>
+        <w:t xml:space="preserve"> She meant this in terms of </w:t>
+      </w:r>
+      <w:r>
+        <w:rPr>
+          <w:rFonts w:ascii="Times New Roman" w:hAnsi="Times New Roman" w:cs="Times New Roman"/>
+          <w:sz w:val="24"/>
+          <w:szCs w:val="24"/>
+        </w:rPr>
+        <w:t xml:space="preserve">understanding the system and organisms that you’re studying, because this will </w:t>
+      </w:r>
+      <w:r>
+        <w:rPr>
+          <w:rFonts w:ascii="Times New Roman" w:hAnsi="Times New Roman" w:cs="Times New Roman"/>
+          <w:sz w:val="24"/>
+          <w:szCs w:val="24"/>
+        </w:rPr>
+        <w:t>help ask interesting and fun scientific questions!</w:t>
+      </w:r>
+      <w:r>
+        <w:rPr>
+          <w:rFonts w:ascii="Times New Roman" w:hAnsi="Times New Roman" w:cs="Times New Roman"/>
+          <w:sz w:val="24"/>
+          <w:szCs w:val="24"/>
+        </w:rPr>
+        <w:t xml:space="preserve"> </w:t>
       </w:r>
     </w:p>
     <w:p>
@@ -669,207 +626,55 @@
           <w:sz w:val="24"/>
           <w:szCs w:val="24"/>
         </w:rPr>
-        <w:t xml:space="preserve">we want to do in the future, and not just to wait until we need a job! I think this </w:t>
-      </w:r>
-      <w:r>
-        <w:rPr>
-          <w:rFonts w:ascii="Times New Roman" w:hAnsi="Times New Roman" w:cs="Times New Roman"/>
-          <w:sz w:val="24"/>
-          <w:szCs w:val="24"/>
-        </w:rPr>
-        <w:t>advice</w:t>
-      </w:r>
-      <w:r>
-        <w:rPr>
-          <w:rFonts w:ascii="Times New Roman" w:hAnsi="Times New Roman" w:cs="Times New Roman"/>
-          <w:sz w:val="24"/>
-          <w:szCs w:val="24"/>
-        </w:rPr>
-        <w:t xml:space="preserve"> will help </w:t>
-      </w:r>
-      <w:r>
-        <w:rPr>
-          <w:rFonts w:ascii="Times New Roman" w:hAnsi="Times New Roman" w:cs="Times New Roman"/>
-          <w:sz w:val="24"/>
-          <w:szCs w:val="24"/>
-        </w:rPr>
-        <w:t xml:space="preserve">me </w:t>
-      </w:r>
-      <w:r>
-        <w:rPr>
-          <w:rFonts w:ascii="Times New Roman" w:hAnsi="Times New Roman" w:cs="Times New Roman"/>
-          <w:sz w:val="24"/>
-          <w:szCs w:val="24"/>
-        </w:rPr>
-        <w:t>source out what sorts of</w:t>
-      </w:r>
-      <w:r>
-        <w:rPr>
-          <w:rFonts w:ascii="Times New Roman" w:hAnsi="Times New Roman" w:cs="Times New Roman"/>
-          <w:sz w:val="24"/>
-          <w:szCs w:val="24"/>
-        </w:rPr>
-        <w:t xml:space="preserve"> areas/jobs I may or may not want to work by </w:t>
-      </w:r>
-      <w:r>
-        <w:rPr>
-          <w:rFonts w:ascii="Times New Roman" w:hAnsi="Times New Roman" w:cs="Times New Roman"/>
-          <w:sz w:val="24"/>
-          <w:szCs w:val="24"/>
-        </w:rPr>
-        <w:t xml:space="preserve">gaining insight on </w:t>
-      </w:r>
-      <w:r>
-        <w:rPr>
-          <w:rFonts w:ascii="Times New Roman" w:hAnsi="Times New Roman" w:cs="Times New Roman"/>
-          <w:sz w:val="24"/>
-          <w:szCs w:val="24"/>
-        </w:rPr>
-        <w:t xml:space="preserve">what </w:t>
-      </w:r>
-      <w:r>
-        <w:rPr>
-          <w:rFonts w:ascii="Times New Roman" w:hAnsi="Times New Roman" w:cs="Times New Roman"/>
-          <w:sz w:val="24"/>
-          <w:szCs w:val="24"/>
-        </w:rPr>
-        <w:t>my “dream job” really looks like. After Sean’s talk, I actually took a moment to reach out to a</w:t>
-      </w:r>
-      <w:r>
-        <w:rPr>
-          <w:rFonts w:ascii="Times New Roman" w:hAnsi="Times New Roman" w:cs="Times New Roman"/>
-          <w:sz w:val="24"/>
-          <w:szCs w:val="24"/>
-        </w:rPr>
-        <w:t xml:space="preserve">n ecologist </w:t>
-      </w:r>
-      <w:r>
-        <w:rPr>
-          <w:rFonts w:ascii="Times New Roman" w:hAnsi="Times New Roman" w:cs="Times New Roman"/>
-          <w:sz w:val="24"/>
-          <w:szCs w:val="24"/>
-        </w:rPr>
-        <w:t xml:space="preserve">doing </w:t>
-      </w:r>
-      <w:r>
-        <w:rPr>
-          <w:rFonts w:ascii="Times New Roman" w:hAnsi="Times New Roman" w:cs="Times New Roman"/>
-          <w:sz w:val="24"/>
-          <w:szCs w:val="24"/>
-        </w:rPr>
-        <w:t>what seemed like</w:t>
-      </w:r>
-      <w:r>
-        <w:rPr>
-          <w:rFonts w:ascii="Times New Roman" w:hAnsi="Times New Roman" w:cs="Times New Roman"/>
-          <w:sz w:val="24"/>
-          <w:szCs w:val="24"/>
-        </w:rPr>
-        <w:t xml:space="preserve"> cool</w:t>
-      </w:r>
-      <w:r>
-        <w:rPr>
-          <w:rFonts w:ascii="Times New Roman" w:hAnsi="Times New Roman" w:cs="Times New Roman"/>
-          <w:sz w:val="24"/>
-          <w:szCs w:val="24"/>
-        </w:rPr>
-        <w:t xml:space="preserve"> work </w:t>
-      </w:r>
-      <w:r>
-        <w:rPr>
-          <w:rFonts w:ascii="Times New Roman" w:hAnsi="Times New Roman" w:cs="Times New Roman"/>
-          <w:sz w:val="24"/>
-          <w:szCs w:val="24"/>
-        </w:rPr>
-        <w:t xml:space="preserve">on grizzly bear conservation, and </w:t>
-      </w:r>
-      <w:r>
-        <w:rPr>
-          <w:rFonts w:ascii="Times New Roman" w:hAnsi="Times New Roman" w:cs="Times New Roman"/>
-          <w:sz w:val="24"/>
-          <w:szCs w:val="24"/>
-        </w:rPr>
-        <w:t>they</w:t>
-      </w:r>
-      <w:r>
-        <w:rPr>
-          <w:rFonts w:ascii="Times New Roman" w:hAnsi="Times New Roman" w:cs="Times New Roman"/>
-          <w:sz w:val="24"/>
-          <w:szCs w:val="24"/>
-        </w:rPr>
-        <w:t xml:space="preserve"> w</w:t>
-      </w:r>
-      <w:r>
-        <w:rPr>
-          <w:rFonts w:ascii="Times New Roman" w:hAnsi="Times New Roman" w:cs="Times New Roman"/>
-          <w:sz w:val="24"/>
-          <w:szCs w:val="24"/>
-        </w:rPr>
-        <w:t>ere</w:t>
-      </w:r>
-      <w:r>
-        <w:rPr>
-          <w:rFonts w:ascii="Times New Roman" w:hAnsi="Times New Roman" w:cs="Times New Roman"/>
-          <w:sz w:val="24"/>
-          <w:szCs w:val="24"/>
-        </w:rPr>
-        <w:t xml:space="preserve"> willing to chat with me and provided all kinds of cool information and insight! I’m looking forward to keeping in touch </w:t>
-      </w:r>
-      <w:r>
-        <w:rPr>
-          <w:rFonts w:ascii="Times New Roman" w:hAnsi="Times New Roman" w:cs="Times New Roman"/>
-          <w:sz w:val="24"/>
-          <w:szCs w:val="24"/>
-        </w:rPr>
-        <w:t>with them</w:t>
-      </w:r>
-      <w:r>
-        <w:rPr>
-          <w:rFonts w:ascii="Times New Roman" w:hAnsi="Times New Roman" w:cs="Times New Roman"/>
-          <w:sz w:val="24"/>
-          <w:szCs w:val="24"/>
-        </w:rPr>
-        <w:t xml:space="preserve"> and other </w:t>
-      </w:r>
-      <w:r>
-        <w:rPr>
-          <w:rFonts w:ascii="Times New Roman" w:hAnsi="Times New Roman" w:cs="Times New Roman"/>
-          <w:sz w:val="24"/>
-          <w:szCs w:val="24"/>
-        </w:rPr>
-        <w:t xml:space="preserve">people doing cool work and hopefully one day </w:t>
-      </w:r>
-      <w:r>
-        <w:rPr>
-          <w:rFonts w:ascii="Times New Roman" w:hAnsi="Times New Roman" w:cs="Times New Roman"/>
-          <w:sz w:val="24"/>
-          <w:szCs w:val="24"/>
-        </w:rPr>
-        <w:t>it’ll pay off professionally</w:t>
-      </w:r>
-      <w:r>
-        <w:rPr>
-          <w:rFonts w:ascii="Times New Roman" w:hAnsi="Times New Roman" w:cs="Times New Roman"/>
-          <w:sz w:val="24"/>
-          <w:szCs w:val="24"/>
-        </w:rPr>
-        <w:t xml:space="preserve">, and </w:t>
-      </w:r>
-      <w:r>
-        <w:rPr>
-          <w:rFonts w:ascii="Times New Roman" w:hAnsi="Times New Roman" w:cs="Times New Roman"/>
-          <w:sz w:val="24"/>
-          <w:szCs w:val="24"/>
-        </w:rPr>
-        <w:t>even if it doesn’t it’s still a big win, no downsides to talking with cool people</w:t>
-      </w:r>
-      <w:r>
-        <w:rPr>
-          <w:rFonts w:ascii="Times New Roman" w:hAnsi="Times New Roman" w:cs="Times New Roman"/>
-          <w:sz w:val="24"/>
-          <w:szCs w:val="24"/>
-        </w:rPr>
-        <w:t>!</w:t>
+        <w:t>we want to do in the future, and not just to wait until we need a job!</w:t>
+      </w:r>
+      <w:r>
+        <w:rPr>
+          <w:rFonts w:ascii="Times New Roman" w:hAnsi="Times New Roman" w:cs="Times New Roman"/>
+          <w:sz w:val="24"/>
+          <w:szCs w:val="24"/>
+        </w:rPr>
+        <w:t xml:space="preserve"> In other words, he encouraged us to </w:t>
+      </w:r>
+      <w:r>
+        <w:rPr>
+          <w:rFonts w:ascii="Times New Roman" w:hAnsi="Times New Roman" w:cs="Times New Roman"/>
+          <w:sz w:val="24"/>
+          <w:szCs w:val="24"/>
+        </w:rPr>
+        <w:t xml:space="preserve">expand our networks and </w:t>
+      </w:r>
+      <w:r>
+        <w:rPr>
+          <w:rFonts w:ascii="Times New Roman" w:hAnsi="Times New Roman" w:cs="Times New Roman"/>
+          <w:sz w:val="24"/>
+          <w:szCs w:val="24"/>
+        </w:rPr>
+        <w:t xml:space="preserve">make legit friends/connections because </w:t>
+      </w:r>
+      <w:r>
+        <w:rPr>
+          <w:rFonts w:ascii="Times New Roman" w:hAnsi="Times New Roman" w:cs="Times New Roman"/>
+          <w:sz w:val="24"/>
+          <w:szCs w:val="24"/>
+        </w:rPr>
+        <w:t xml:space="preserve">otherwise you’re just using </w:t>
+      </w:r>
+      <w:r>
+        <w:rPr>
+          <w:rFonts w:ascii="Times New Roman" w:hAnsi="Times New Roman" w:cs="Times New Roman"/>
+          <w:sz w:val="24"/>
+          <w:szCs w:val="24"/>
+        </w:rPr>
+        <w:t>people to get jobs, and nobody likes leeches.</w:t>
+      </w:r>
+      <w:r>
+        <w:rPr>
+          <w:rFonts w:ascii="Times New Roman" w:hAnsi="Times New Roman" w:cs="Times New Roman"/>
+          <w:sz w:val="24"/>
+          <w:szCs w:val="24"/>
+        </w:rPr>
+        <w:t xml:space="preserve"> </w:t>
       </w:r>
     </w:p>
     <w:p>
@@ -899,267 +704,45 @@
           <w:sz w:val="24"/>
           <w:szCs w:val="24"/>
         </w:rPr>
-        <w:t>course?</w:t>
+        <w:t>course</w:t>
+      </w:r>
+      <w:r>
+        <w:rPr>
+          <w:rFonts w:ascii="Times New Roman" w:hAnsi="Times New Roman" w:cs="Times New Roman"/>
+          <w:sz w:val="24"/>
+          <w:szCs w:val="24"/>
+        </w:rPr>
+        <w:t>/in the future</w:t>
+      </w:r>
+      <w:r>
+        <w:rPr>
+          <w:rFonts w:ascii="Times New Roman" w:hAnsi="Times New Roman" w:cs="Times New Roman"/>
+          <w:sz w:val="24"/>
+          <w:szCs w:val="24"/>
+        </w:rPr>
+        <w:t>?</w:t>
       </w:r>
     </w:p>
     <w:p>
-      <w:pPr>
-        <w:rPr>
-          <w:rFonts w:ascii="Times New Roman" w:hAnsi="Times New Roman" w:cs="Times New Roman"/>
-          <w:sz w:val="24"/>
-          <w:szCs w:val="24"/>
-        </w:rPr>
-      </w:pPr>
-      <w:r>
-        <w:rPr>
-          <w:rFonts w:ascii="Times New Roman" w:hAnsi="Times New Roman" w:cs="Times New Roman"/>
-          <w:sz w:val="24"/>
-          <w:szCs w:val="24"/>
-        </w:rPr>
-        <w:lastRenderedPageBreak/>
-        <w:t>F</w:t>
-      </w:r>
-      <w:r>
-        <w:rPr>
-          <w:rFonts w:ascii="Times New Roman" w:hAnsi="Times New Roman" w:cs="Times New Roman"/>
-          <w:sz w:val="24"/>
-          <w:szCs w:val="24"/>
-        </w:rPr>
-        <w:t xml:space="preserve">irst, I was able to apply the </w:t>
-      </w:r>
-      <w:r>
-        <w:rPr>
-          <w:rFonts w:ascii="Times New Roman" w:hAnsi="Times New Roman" w:cs="Times New Roman"/>
-          <w:sz w:val="24"/>
-          <w:szCs w:val="24"/>
-        </w:rPr>
-        <w:t xml:space="preserve">tips and insight that Dr. Hennessey provided about scientific illustration to our </w:t>
-      </w:r>
-      <w:r>
-        <w:rPr>
-          <w:rFonts w:ascii="Times New Roman" w:hAnsi="Times New Roman" w:cs="Times New Roman"/>
-          <w:sz w:val="24"/>
-          <w:szCs w:val="24"/>
-        </w:rPr>
-        <w:t xml:space="preserve">Species ID assignment. </w:t>
-      </w:r>
-      <w:r>
-        <w:rPr>
-          <w:rFonts w:ascii="Times New Roman" w:hAnsi="Times New Roman" w:cs="Times New Roman"/>
-          <w:sz w:val="24"/>
-          <w:szCs w:val="24"/>
-        </w:rPr>
-        <w:t xml:space="preserve">In our assignment, I got outside of my comfort zone and attempted a snail illustration. While drawing my snail, </w:t>
-      </w:r>
-      <w:r>
-        <w:rPr>
-          <w:rFonts w:ascii="Times New Roman" w:hAnsi="Times New Roman" w:cs="Times New Roman"/>
-          <w:sz w:val="24"/>
-          <w:szCs w:val="24"/>
-        </w:rPr>
-        <w:t xml:space="preserve">I </w:t>
-      </w:r>
-      <w:r>
-        <w:rPr>
-          <w:rFonts w:ascii="Times New Roman" w:hAnsi="Times New Roman" w:cs="Times New Roman"/>
-          <w:sz w:val="24"/>
-          <w:szCs w:val="24"/>
-        </w:rPr>
-        <w:t xml:space="preserve">tried my best both to </w:t>
-      </w:r>
-      <w:r>
-        <w:rPr>
-          <w:rFonts w:ascii="Times New Roman" w:hAnsi="Times New Roman" w:cs="Times New Roman"/>
-          <w:sz w:val="24"/>
-          <w:szCs w:val="24"/>
-        </w:rPr>
-        <w:t xml:space="preserve">use both her “observation is key” and “be creative” pieces of advice in my drawing. </w:t>
-      </w:r>
-      <w:r>
-        <w:rPr>
-          <w:rFonts w:ascii="Times New Roman" w:hAnsi="Times New Roman" w:cs="Times New Roman"/>
-          <w:sz w:val="24"/>
-          <w:szCs w:val="24"/>
-        </w:rPr>
-        <w:t xml:space="preserve">Secondly, I was able to apply </w:t>
-      </w:r>
-      <w:r>
-        <w:rPr>
-          <w:rFonts w:ascii="Times New Roman" w:hAnsi="Times New Roman" w:cs="Times New Roman"/>
-          <w:sz w:val="24"/>
-          <w:szCs w:val="24"/>
-        </w:rPr>
-        <w:t>Emma’s advice “good communication supports good science” when working on my group projects (</w:t>
-      </w:r>
-      <w:r>
-        <w:rPr>
-          <w:rFonts w:ascii="Times New Roman" w:hAnsi="Times New Roman" w:cs="Times New Roman"/>
-          <w:sz w:val="24"/>
-          <w:szCs w:val="24"/>
-        </w:rPr>
-        <w:t xml:space="preserve">the population matrix model and the biodiversity sampling). By putting in the extra work to make sure that my </w:t>
-      </w:r>
-      <w:r>
-        <w:rPr>
-          <w:rFonts w:ascii="Times New Roman" w:hAnsi="Times New Roman" w:cs="Times New Roman"/>
-          <w:sz w:val="24"/>
-          <w:szCs w:val="24"/>
-        </w:rPr>
-        <w:t>collaborator</w:t>
-      </w:r>
-      <w:r>
-        <w:rPr>
-          <w:rFonts w:ascii="Times New Roman" w:hAnsi="Times New Roman" w:cs="Times New Roman"/>
-          <w:sz w:val="24"/>
-          <w:szCs w:val="24"/>
-        </w:rPr>
-        <w:t>s</w:t>
-      </w:r>
-      <w:r>
-        <w:rPr>
-          <w:rFonts w:ascii="Times New Roman" w:hAnsi="Times New Roman" w:cs="Times New Roman"/>
-          <w:sz w:val="24"/>
-          <w:szCs w:val="24"/>
-        </w:rPr>
-        <w:t xml:space="preserve"> were all on the same page and </w:t>
-      </w:r>
-      <w:r>
-        <w:rPr>
-          <w:rFonts w:ascii="Times New Roman" w:hAnsi="Times New Roman" w:cs="Times New Roman"/>
-          <w:sz w:val="24"/>
-          <w:szCs w:val="24"/>
-        </w:rPr>
-        <w:t xml:space="preserve">felt comfortable </w:t>
-      </w:r>
-      <w:r>
-        <w:rPr>
-          <w:rFonts w:ascii="Times New Roman" w:hAnsi="Times New Roman" w:cs="Times New Roman"/>
-          <w:sz w:val="24"/>
-          <w:szCs w:val="24"/>
-        </w:rPr>
-        <w:t>exploring</w:t>
-      </w:r>
-      <w:r>
-        <w:rPr>
-          <w:rFonts w:ascii="Times New Roman" w:hAnsi="Times New Roman" w:cs="Times New Roman"/>
-          <w:sz w:val="24"/>
-          <w:szCs w:val="24"/>
-        </w:rPr>
-        <w:t xml:space="preserve"> new</w:t>
-      </w:r>
-      <w:r>
-        <w:rPr>
-          <w:rFonts w:ascii="Times New Roman" w:hAnsi="Times New Roman" w:cs="Times New Roman"/>
-          <w:sz w:val="24"/>
-          <w:szCs w:val="24"/>
-        </w:rPr>
-        <w:t xml:space="preserve"> ideas, we were able to </w:t>
-      </w:r>
-      <w:r>
-        <w:rPr>
-          <w:rFonts w:ascii="Times New Roman" w:hAnsi="Times New Roman" w:cs="Times New Roman"/>
-          <w:sz w:val="24"/>
-          <w:szCs w:val="24"/>
-        </w:rPr>
-        <w:t xml:space="preserve">avoid confusion and produce questions and </w:t>
-      </w:r>
-      <w:r>
-        <w:rPr>
-          <w:rFonts w:ascii="Times New Roman" w:hAnsi="Times New Roman" w:cs="Times New Roman"/>
-          <w:sz w:val="24"/>
-          <w:szCs w:val="24"/>
-        </w:rPr>
-        <w:t xml:space="preserve">projects that I’m really proud of! </w:t>
-      </w:r>
-      <w:r>
-        <w:rPr>
-          <w:rFonts w:ascii="Times New Roman" w:hAnsi="Times New Roman" w:cs="Times New Roman"/>
-          <w:sz w:val="24"/>
-          <w:szCs w:val="24"/>
-        </w:rPr>
-        <w:t xml:space="preserve">Lastly, Dr. Godwin’s </w:t>
-      </w:r>
-      <w:r>
-        <w:rPr>
-          <w:rFonts w:ascii="Times New Roman" w:hAnsi="Times New Roman" w:cs="Times New Roman"/>
-          <w:sz w:val="24"/>
-          <w:szCs w:val="24"/>
-        </w:rPr>
-        <w:t xml:space="preserve">tips to learn some basic programming and modern statistics </w:t>
-      </w:r>
-      <w:r>
-        <w:rPr>
-          <w:rFonts w:ascii="Times New Roman" w:hAnsi="Times New Roman" w:cs="Times New Roman"/>
-          <w:sz w:val="24"/>
-          <w:szCs w:val="24"/>
-        </w:rPr>
-        <w:t xml:space="preserve">helped keep </w:t>
-      </w:r>
-      <w:r>
-        <w:rPr>
-          <w:rFonts w:ascii="Times New Roman" w:hAnsi="Times New Roman" w:cs="Times New Roman"/>
-          <w:sz w:val="24"/>
-          <w:szCs w:val="24"/>
-        </w:rPr>
-        <w:t xml:space="preserve">me </w:t>
-      </w:r>
-      <w:r>
-        <w:rPr>
-          <w:rFonts w:ascii="Times New Roman" w:hAnsi="Times New Roman" w:cs="Times New Roman"/>
-          <w:sz w:val="24"/>
-          <w:szCs w:val="24"/>
-        </w:rPr>
-        <w:t xml:space="preserve">sane while struggling through </w:t>
-      </w:r>
-      <w:proofErr w:type="spellStart"/>
-      <w:r>
-        <w:rPr>
-          <w:rFonts w:ascii="Times New Roman" w:hAnsi="Times New Roman" w:cs="Times New Roman"/>
-          <w:sz w:val="24"/>
-          <w:szCs w:val="24"/>
-        </w:rPr>
-        <w:t>Github</w:t>
-      </w:r>
-      <w:proofErr w:type="spellEnd"/>
-      <w:r>
-        <w:rPr>
-          <w:rFonts w:ascii="Times New Roman" w:hAnsi="Times New Roman" w:cs="Times New Roman"/>
-          <w:sz w:val="24"/>
-          <w:szCs w:val="24"/>
-        </w:rPr>
-        <w:t xml:space="preserve"> and R Markdown, </w:t>
-      </w:r>
-      <w:r>
-        <w:rPr>
-          <w:rFonts w:ascii="Times New Roman" w:hAnsi="Times New Roman" w:cs="Times New Roman"/>
-          <w:sz w:val="24"/>
-          <w:szCs w:val="24"/>
-        </w:rPr>
-        <w:t xml:space="preserve">because I was able to remind myself that </w:t>
-      </w:r>
-      <w:r>
-        <w:rPr>
-          <w:rFonts w:ascii="Times New Roman" w:hAnsi="Times New Roman" w:cs="Times New Roman"/>
-          <w:sz w:val="24"/>
-          <w:szCs w:val="24"/>
-        </w:rPr>
-        <w:t xml:space="preserve">one day </w:t>
-      </w:r>
-      <w:r>
-        <w:rPr>
-          <w:rFonts w:ascii="Times New Roman" w:hAnsi="Times New Roman" w:cs="Times New Roman"/>
-          <w:sz w:val="24"/>
-          <w:szCs w:val="24"/>
-        </w:rPr>
-        <w:t xml:space="preserve">I might be able to ask some super cool </w:t>
-      </w:r>
-      <w:r>
-        <w:rPr>
-          <w:rFonts w:ascii="Times New Roman" w:hAnsi="Times New Roman" w:cs="Times New Roman"/>
-          <w:sz w:val="24"/>
-          <w:szCs w:val="24"/>
-        </w:rPr>
-        <w:t xml:space="preserve">applied ecological questions using these sweet skills! </w:t>
+      <w:r>
+        <w:rPr>
+          <w:rFonts w:ascii="Times New Roman" w:hAnsi="Times New Roman" w:cs="Times New Roman"/>
+          <w:b/>
+          <w:bCs/>
+          <w:sz w:val="24"/>
+          <w:szCs w:val="24"/>
+        </w:rPr>
+        <w:t>In clas</w:t>
+      </w:r>
+      <w:r>
+        <w:rPr>
+          <w:rFonts w:ascii="Times New Roman" w:hAnsi="Times New Roman" w:cs="Times New Roman"/>
+          <w:b/>
+          <w:bCs/>
+          <w:sz w:val="24"/>
+          <w:szCs w:val="24"/>
+        </w:rPr>
+        <w:t>s:</w:t>
       </w:r>
     </w:p>
     <w:p>
@@ -1170,15 +753,399 @@
           <w:szCs w:val="24"/>
         </w:rPr>
       </w:pPr>
+      <w:r>
+        <w:rPr>
+          <w:rFonts w:ascii="Times New Roman" w:hAnsi="Times New Roman" w:cs="Times New Roman"/>
+          <w:sz w:val="24"/>
+          <w:szCs w:val="24"/>
+        </w:rPr>
+        <w:t>F</w:t>
+      </w:r>
+      <w:r>
+        <w:rPr>
+          <w:rFonts w:ascii="Times New Roman" w:hAnsi="Times New Roman" w:cs="Times New Roman"/>
+          <w:sz w:val="24"/>
+          <w:szCs w:val="24"/>
+        </w:rPr>
+        <w:t xml:space="preserve">irst, I was able to apply the </w:t>
+      </w:r>
+      <w:r>
+        <w:rPr>
+          <w:rFonts w:ascii="Times New Roman" w:hAnsi="Times New Roman" w:cs="Times New Roman"/>
+          <w:sz w:val="24"/>
+          <w:szCs w:val="24"/>
+        </w:rPr>
+        <w:t xml:space="preserve">tips and insight that Dr. Hennessey provided about scientific illustration to our </w:t>
+      </w:r>
+      <w:r>
+        <w:rPr>
+          <w:rFonts w:ascii="Times New Roman" w:hAnsi="Times New Roman" w:cs="Times New Roman"/>
+          <w:sz w:val="24"/>
+          <w:szCs w:val="24"/>
+        </w:rPr>
+        <w:t xml:space="preserve">Species ID assignment. </w:t>
+      </w:r>
+      <w:r>
+        <w:rPr>
+          <w:rFonts w:ascii="Times New Roman" w:hAnsi="Times New Roman" w:cs="Times New Roman"/>
+          <w:sz w:val="24"/>
+          <w:szCs w:val="24"/>
+        </w:rPr>
+        <w:t xml:space="preserve">In our assignment, I got outside of my comfort zone and attempted a snail illustration. While drawing my snail, </w:t>
+      </w:r>
+      <w:r>
+        <w:rPr>
+          <w:rFonts w:ascii="Times New Roman" w:hAnsi="Times New Roman" w:cs="Times New Roman"/>
+          <w:sz w:val="24"/>
+          <w:szCs w:val="24"/>
+        </w:rPr>
+        <w:t xml:space="preserve">I </w:t>
+      </w:r>
+      <w:r>
+        <w:rPr>
+          <w:rFonts w:ascii="Times New Roman" w:hAnsi="Times New Roman" w:cs="Times New Roman"/>
+          <w:sz w:val="24"/>
+          <w:szCs w:val="24"/>
+        </w:rPr>
+        <w:t xml:space="preserve">tried my best both to </w:t>
+      </w:r>
+      <w:r>
+        <w:rPr>
+          <w:rFonts w:ascii="Times New Roman" w:hAnsi="Times New Roman" w:cs="Times New Roman"/>
+          <w:sz w:val="24"/>
+          <w:szCs w:val="24"/>
+        </w:rPr>
+        <w:t xml:space="preserve">use both her “observation is key” and “be creative” pieces of advice in my drawing. </w:t>
+      </w:r>
+      <w:r>
+        <w:rPr>
+          <w:rFonts w:ascii="Times New Roman" w:hAnsi="Times New Roman" w:cs="Times New Roman"/>
+          <w:sz w:val="24"/>
+          <w:szCs w:val="24"/>
+        </w:rPr>
+        <w:t xml:space="preserve">Secondly, I was able to apply </w:t>
+      </w:r>
+      <w:r>
+        <w:rPr>
+          <w:rFonts w:ascii="Times New Roman" w:hAnsi="Times New Roman" w:cs="Times New Roman"/>
+          <w:sz w:val="24"/>
+          <w:szCs w:val="24"/>
+        </w:rPr>
+        <w:t>Emma’s advice “good communication supports good science” when working on my group projects (</w:t>
+      </w:r>
+      <w:r>
+        <w:rPr>
+          <w:rFonts w:ascii="Times New Roman" w:hAnsi="Times New Roman" w:cs="Times New Roman"/>
+          <w:sz w:val="24"/>
+          <w:szCs w:val="24"/>
+        </w:rPr>
+        <w:t xml:space="preserve">the population matrix model and the biodiversity sampling). By putting in the extra work to make sure that my </w:t>
+      </w:r>
+      <w:r>
+        <w:rPr>
+          <w:rFonts w:ascii="Times New Roman" w:hAnsi="Times New Roman" w:cs="Times New Roman"/>
+          <w:sz w:val="24"/>
+          <w:szCs w:val="24"/>
+        </w:rPr>
+        <w:t>collaborator</w:t>
+      </w:r>
+      <w:r>
+        <w:rPr>
+          <w:rFonts w:ascii="Times New Roman" w:hAnsi="Times New Roman" w:cs="Times New Roman"/>
+          <w:sz w:val="24"/>
+          <w:szCs w:val="24"/>
+        </w:rPr>
+        <w:t>s</w:t>
+      </w:r>
+      <w:r>
+        <w:rPr>
+          <w:rFonts w:ascii="Times New Roman" w:hAnsi="Times New Roman" w:cs="Times New Roman"/>
+          <w:sz w:val="24"/>
+          <w:szCs w:val="24"/>
+        </w:rPr>
+        <w:t xml:space="preserve"> were all on the same page and </w:t>
+      </w:r>
+      <w:r>
+        <w:rPr>
+          <w:rFonts w:ascii="Times New Roman" w:hAnsi="Times New Roman" w:cs="Times New Roman"/>
+          <w:sz w:val="24"/>
+          <w:szCs w:val="24"/>
+        </w:rPr>
+        <w:t xml:space="preserve">felt comfortable </w:t>
+      </w:r>
+      <w:r>
+        <w:rPr>
+          <w:rFonts w:ascii="Times New Roman" w:hAnsi="Times New Roman" w:cs="Times New Roman"/>
+          <w:sz w:val="24"/>
+          <w:szCs w:val="24"/>
+        </w:rPr>
+        <w:t>exploring</w:t>
+      </w:r>
+      <w:r>
+        <w:rPr>
+          <w:rFonts w:ascii="Times New Roman" w:hAnsi="Times New Roman" w:cs="Times New Roman"/>
+          <w:sz w:val="24"/>
+          <w:szCs w:val="24"/>
+        </w:rPr>
+        <w:t xml:space="preserve"> new</w:t>
+      </w:r>
+      <w:r>
+        <w:rPr>
+          <w:rFonts w:ascii="Times New Roman" w:hAnsi="Times New Roman" w:cs="Times New Roman"/>
+          <w:sz w:val="24"/>
+          <w:szCs w:val="24"/>
+        </w:rPr>
+        <w:t xml:space="preserve"> ideas, we were able to </w:t>
+      </w:r>
+      <w:r>
+        <w:rPr>
+          <w:rFonts w:ascii="Times New Roman" w:hAnsi="Times New Roman" w:cs="Times New Roman"/>
+          <w:sz w:val="24"/>
+          <w:szCs w:val="24"/>
+        </w:rPr>
+        <w:t xml:space="preserve">avoid confusion and produce questions and </w:t>
+      </w:r>
+      <w:r>
+        <w:rPr>
+          <w:rFonts w:ascii="Times New Roman" w:hAnsi="Times New Roman" w:cs="Times New Roman"/>
+          <w:sz w:val="24"/>
+          <w:szCs w:val="24"/>
+        </w:rPr>
+        <w:t xml:space="preserve">projects that I’m really proud of! </w:t>
+      </w:r>
+      <w:r>
+        <w:rPr>
+          <w:rFonts w:ascii="Times New Roman" w:hAnsi="Times New Roman" w:cs="Times New Roman"/>
+          <w:sz w:val="24"/>
+          <w:szCs w:val="24"/>
+        </w:rPr>
+        <w:t xml:space="preserve">Lastly, Dr. Godwin’s </w:t>
+      </w:r>
+      <w:r>
+        <w:rPr>
+          <w:rFonts w:ascii="Times New Roman" w:hAnsi="Times New Roman" w:cs="Times New Roman"/>
+          <w:sz w:val="24"/>
+          <w:szCs w:val="24"/>
+        </w:rPr>
+        <w:t xml:space="preserve">tips to learn some basic programming and modern statistics </w:t>
+      </w:r>
+      <w:r>
+        <w:rPr>
+          <w:rFonts w:ascii="Times New Roman" w:hAnsi="Times New Roman" w:cs="Times New Roman"/>
+          <w:sz w:val="24"/>
+          <w:szCs w:val="24"/>
+        </w:rPr>
+        <w:t xml:space="preserve">helped keep </w:t>
+      </w:r>
+      <w:r>
+        <w:rPr>
+          <w:rFonts w:ascii="Times New Roman" w:hAnsi="Times New Roman" w:cs="Times New Roman"/>
+          <w:sz w:val="24"/>
+          <w:szCs w:val="24"/>
+        </w:rPr>
+        <w:t xml:space="preserve">me </w:t>
+      </w:r>
+      <w:r>
+        <w:rPr>
+          <w:rFonts w:ascii="Times New Roman" w:hAnsi="Times New Roman" w:cs="Times New Roman"/>
+          <w:sz w:val="24"/>
+          <w:szCs w:val="24"/>
+        </w:rPr>
+        <w:t xml:space="preserve">sane while struggling through Github and R Markdown, </w:t>
+      </w:r>
+      <w:r>
+        <w:rPr>
+          <w:rFonts w:ascii="Times New Roman" w:hAnsi="Times New Roman" w:cs="Times New Roman"/>
+          <w:sz w:val="24"/>
+          <w:szCs w:val="24"/>
+        </w:rPr>
+        <w:t xml:space="preserve">because I was </w:t>
+      </w:r>
+      <w:r>
+        <w:rPr>
+          <w:rFonts w:ascii="Times New Roman" w:hAnsi="Times New Roman" w:cs="Times New Roman"/>
+          <w:sz w:val="24"/>
+          <w:szCs w:val="24"/>
+        </w:rPr>
+        <w:lastRenderedPageBreak/>
+        <w:t xml:space="preserve">able to remind myself that </w:t>
+      </w:r>
+      <w:r>
+        <w:rPr>
+          <w:rFonts w:ascii="Times New Roman" w:hAnsi="Times New Roman" w:cs="Times New Roman"/>
+          <w:sz w:val="24"/>
+          <w:szCs w:val="24"/>
+        </w:rPr>
+        <w:t xml:space="preserve">one </w:t>
+      </w:r>
+      <w:proofErr w:type="gramStart"/>
+      <w:r>
+        <w:rPr>
+          <w:rFonts w:ascii="Times New Roman" w:hAnsi="Times New Roman" w:cs="Times New Roman"/>
+          <w:sz w:val="24"/>
+          <w:szCs w:val="24"/>
+        </w:rPr>
+        <w:t>day</w:t>
+      </w:r>
+      <w:proofErr w:type="gramEnd"/>
+      <w:r>
+        <w:rPr>
+          <w:rFonts w:ascii="Times New Roman" w:hAnsi="Times New Roman" w:cs="Times New Roman"/>
+          <w:sz w:val="24"/>
+          <w:szCs w:val="24"/>
+        </w:rPr>
+        <w:t xml:space="preserve"> </w:t>
+      </w:r>
+      <w:r>
+        <w:rPr>
+          <w:rFonts w:ascii="Times New Roman" w:hAnsi="Times New Roman" w:cs="Times New Roman"/>
+          <w:sz w:val="24"/>
+          <w:szCs w:val="24"/>
+        </w:rPr>
+        <w:t xml:space="preserve">I might be able to ask some super cool </w:t>
+      </w:r>
+      <w:r>
+        <w:rPr>
+          <w:rFonts w:ascii="Times New Roman" w:hAnsi="Times New Roman" w:cs="Times New Roman"/>
+          <w:sz w:val="24"/>
+          <w:szCs w:val="24"/>
+        </w:rPr>
+        <w:t xml:space="preserve">applied ecological questions using these sweet skills! </w:t>
+      </w:r>
     </w:p>
     <w:p>
       <w:pPr>
         <w:rPr>
           <w:rFonts w:ascii="Times New Roman" w:hAnsi="Times New Roman" w:cs="Times New Roman"/>
-          <w:sz w:val="24"/>
-          <w:szCs w:val="24"/>
-        </w:rPr>
-      </w:pPr>
+          <w:b/>
+          <w:bCs/>
+          <w:sz w:val="24"/>
+          <w:szCs w:val="24"/>
+        </w:rPr>
+      </w:pPr>
+      <w:r>
+        <w:rPr>
+          <w:rFonts w:ascii="Times New Roman" w:hAnsi="Times New Roman" w:cs="Times New Roman"/>
+          <w:b/>
+          <w:bCs/>
+          <w:sz w:val="24"/>
+          <w:szCs w:val="24"/>
+        </w:rPr>
+        <w:t xml:space="preserve">In Life: </w:t>
+      </w:r>
+    </w:p>
+    <w:p>
+      <w:pPr>
+        <w:rPr>
+          <w:rFonts w:ascii="Times New Roman" w:hAnsi="Times New Roman" w:cs="Times New Roman"/>
+          <w:sz w:val="24"/>
+          <w:szCs w:val="24"/>
+        </w:rPr>
+      </w:pPr>
+      <w:r>
+        <w:rPr>
+          <w:rFonts w:ascii="Times New Roman" w:hAnsi="Times New Roman" w:cs="Times New Roman"/>
+          <w:sz w:val="24"/>
+          <w:szCs w:val="24"/>
+        </w:rPr>
+        <w:t xml:space="preserve">Emma’s </w:t>
+      </w:r>
+      <w:r>
+        <w:rPr>
+          <w:rFonts w:ascii="Times New Roman" w:hAnsi="Times New Roman" w:cs="Times New Roman"/>
+          <w:sz w:val="24"/>
+          <w:szCs w:val="24"/>
+        </w:rPr>
+        <w:t>point to be curious</w:t>
+      </w:r>
+      <w:r>
+        <w:rPr>
+          <w:rFonts w:ascii="Times New Roman" w:hAnsi="Times New Roman" w:cs="Times New Roman"/>
+          <w:sz w:val="24"/>
+          <w:szCs w:val="24"/>
+        </w:rPr>
+        <w:t xml:space="preserve"> will help me succeed as an ecologist because I often get </w:t>
+      </w:r>
+      <w:r>
+        <w:rPr>
+          <w:rFonts w:ascii="Times New Roman" w:hAnsi="Times New Roman" w:cs="Times New Roman"/>
+          <w:sz w:val="24"/>
+          <w:szCs w:val="24"/>
+        </w:rPr>
+        <w:t>intimidated</w:t>
+      </w:r>
+      <w:r>
+        <w:rPr>
+          <w:rFonts w:ascii="Times New Roman" w:hAnsi="Times New Roman" w:cs="Times New Roman"/>
+          <w:sz w:val="24"/>
+          <w:szCs w:val="24"/>
+        </w:rPr>
+        <w:t xml:space="preserve"> by the things I don’t know (e.g., how to do an analysis, what field methods to use on a question). Emma’s advice reminded me that a LOT of the scientific process is exploring the big unknowns, and I’m excited to apply it in my future to get outside of my comfort zone and ask exciting questions</w:t>
+      </w:r>
+      <w:r>
+        <w:rPr>
+          <w:rFonts w:ascii="Times New Roman" w:hAnsi="Times New Roman" w:cs="Times New Roman"/>
+          <w:sz w:val="24"/>
+          <w:szCs w:val="24"/>
+        </w:rPr>
+        <w:t xml:space="preserve">. </w:t>
+      </w:r>
+      <w:r>
+        <w:rPr>
+          <w:rFonts w:ascii="Times New Roman" w:hAnsi="Times New Roman" w:cs="Times New Roman"/>
+          <w:sz w:val="24"/>
+          <w:szCs w:val="24"/>
+        </w:rPr>
+        <w:t xml:space="preserve">Shannon’s </w:t>
+      </w:r>
+      <w:r>
+        <w:rPr>
+          <w:rFonts w:ascii="Times New Roman" w:hAnsi="Times New Roman" w:cs="Times New Roman"/>
+          <w:sz w:val="24"/>
+          <w:szCs w:val="24"/>
+        </w:rPr>
+        <w:t xml:space="preserve">point to get out and </w:t>
+      </w:r>
+      <w:r>
+        <w:rPr>
+          <w:rFonts w:ascii="Times New Roman" w:hAnsi="Times New Roman" w:cs="Times New Roman"/>
+          <w:sz w:val="24"/>
+          <w:szCs w:val="24"/>
+        </w:rPr>
+        <w:t>observe/understand your systems/organisms that you’re studying</w:t>
+      </w:r>
+      <w:r>
+        <w:rPr>
+          <w:rFonts w:ascii="Times New Roman" w:hAnsi="Times New Roman" w:cs="Times New Roman"/>
+          <w:sz w:val="24"/>
+          <w:szCs w:val="24"/>
+        </w:rPr>
+        <w:t xml:space="preserve"> will help me be successful in my career because it’ll save me from becoming a desktop ecologist who is disconnected from the natural world (just kidding!). In all seriousness, it will help remind me to get outside and enjoy nature and all the curiosity that comes with that learning process. This will benefit me both professionally by inspiring new ecological questions and personally by helping me maintain a healthy connection with nature and work-life balance.</w:t>
+      </w:r>
+      <w:r>
+        <w:rPr>
+          <w:rFonts w:ascii="Times New Roman" w:hAnsi="Times New Roman" w:cs="Times New Roman"/>
+          <w:sz w:val="24"/>
+          <w:szCs w:val="24"/>
+        </w:rPr>
+        <w:t xml:space="preserve"> Lastly, Dr. Godwin’s point to make connections with people who </w:t>
+      </w:r>
+      <w:r>
+        <w:rPr>
+          <w:rFonts w:ascii="Times New Roman" w:hAnsi="Times New Roman" w:cs="Times New Roman"/>
+          <w:sz w:val="24"/>
+          <w:szCs w:val="24"/>
+        </w:rPr>
+        <w:t>work in areas you’re interested in</w:t>
+      </w:r>
+      <w:r>
+        <w:rPr>
+          <w:rFonts w:ascii="Times New Roman" w:hAnsi="Times New Roman" w:cs="Times New Roman"/>
+          <w:sz w:val="24"/>
+          <w:szCs w:val="24"/>
+        </w:rPr>
+        <w:t xml:space="preserve"> will help me source out what sorts of areas/jobs I may or may not want to work by gaining insight on what my “dream job” really looks like. After Sean’s talk, I actually took a moment to reach out to an ecologist doing what seemed like cool work on grizzly bear conservation, and they were willing to chat with me and provided all kinds of cool information and insight! I’m looking forward to keeping in touch with them and other people doing cool work and hopefully one day it’ll pay off professionally, and even if it doesn’t it’s still a big win, no downsides to talking with cool people!</w:t>
+      </w:r>
     </w:p>
     <w:sectPr>
       <w:pgSz w:w="12240" w:h="15840"/>
@@ -1689,7 +1656,6 @@
   <w:style w:type="character" w:default="1" w:styleId="DefaultParagraphFont">
     <w:name w:val="Default Paragraph Font"/>
     <w:uiPriority w:val="1"/>
-    <w:semiHidden/>
     <w:unhideWhenUsed/>
   </w:style>
   <w:style w:type="table" w:default="1" w:styleId="TableNormal">

</xml_diff>